<commit_message>
Update YZM2122 - Süha Aşkın Gündüz - 192803079.docx
Link Eklendi
</commit_message>
<xml_diff>
--- a/Ekler ve Dökümanlar/YZM2122 - Süha Aşkın Gündüz - 192803079.docx
+++ b/Ekler ve Dökümanlar/YZM2122 - Süha Aşkın Gündüz - 192803079.docx
@@ -1524,17 +1524,7 @@
           <w:sz w:val="24"/>
           <w:lang w:val="tr-TR"/>
         </w:rPr>
-        <w:t>Bir kelime uygulamasında ise işlem uygulamasında olduğu gibi harfler random olarak uygulama tarafından üretilmektedir. Kullanıcı ise uygulama üzerinden harf giriş kilidini kaldırarak random oluşturulan harfleri editleme yetkisine sahip olmaktadır. Oluşturulan harflerin eşleştirileceği kelimelerimiz veritabanı üzerinde tutulmaktadır ve bu kelimeler</w:t>
-      </w:r>
-      <w:r>
-        <w:rPr>
-          <w:rFonts w:hint="default" w:ascii="Times New Roman" w:hAnsi="Times New Roman" w:cs="Times New Roman"/>
-          <w:b w:val="0"/>
-          <w:bCs/>
-          <w:sz w:val="24"/>
-          <w:lang w:val="tr-TR"/>
-        </w:rPr>
-        <w:t xml:space="preserve"> içerisinde random oluşturulan karakterler var mı kontrolü gerçekleştirilir. Bu kontrol gerçekleştirilirken en çok harfi barındıran kelime de belirlenmektedir. Kontrol sonrası elde edilen en çok harfe ait kelime ve anlamı liste alınmaktadır ve eşleşen harf edetine göre puanlama gerçekleştirilmektedir.</w:t>
+        <w:t>Bir kelime uygulamasında ise işlem uygulamasında olduğu gibi harfler random olarak uygulama tarafından üretilmektedir. Kullanıcı ise uygulama üzerinden harf giriş kilidini kaldırarak random oluşturulan harfleri editleme yetkisine sahip olmaktadır. Oluşturulan harflerin eşleştirileceği kelimelerimiz veritabanı üzerinde tutulmaktadır ve bu kelimeler içerisinde random oluşturulan karakterler var mı kontrolü gerçekleştirilir. Bu kontrol gerçekleştirilirken en çok harfi barındıran kelime de belirlenmektedir. Kontrol sonrası elde edilen en çok harfe ait kelime ve anlamı liste alınmaktadır ve eşleşen harf edetine göre puanlama gerçekleştirilmektedir.</w:t>
       </w:r>
     </w:p>
     <w:p>
@@ -1808,18 +1798,7 @@
           <w:szCs w:val="24"/>
           <w:lang w:val="tr-TR"/>
         </w:rPr>
-        <w:t>e) Kelime veritabanı insert SQL d</w:t>
-      </w:r>
-      <w:bookmarkStart w:id="3" w:name="_GoBack"/>
-      <w:bookmarkEnd w:id="3"/>
-      <w:r>
-        <w:rPr>
-          <w:rFonts w:hint="default" w:ascii="Times New Roman" w:hAnsi="Times New Roman" w:cs="Times New Roman"/>
-          <w:sz w:val="24"/>
-          <w:szCs w:val="24"/>
-          <w:lang w:val="tr-TR"/>
-        </w:rPr>
-        <w:t>osyası</w:t>
+        <w:t>e) Kelime veritabanı insert SQL dosyası</w:t>
       </w:r>
     </w:p>
     <w:p>
@@ -1872,6 +1851,56 @@
         </w:rPr>
         <w:t>Github:</w:t>
       </w:r>
+      <w:r>
+        <w:rPr>
+          <w:rFonts w:hint="default" w:ascii="Times New Roman" w:hAnsi="Times New Roman" w:cs="Times New Roman"/>
+          <w:sz w:val="24"/>
+          <w:szCs w:val="24"/>
+          <w:lang w:val="tr-TR"/>
+        </w:rPr>
+        <w:t xml:space="preserve"> </w:t>
+      </w:r>
+      <w:r>
+        <w:rPr>
+          <w:rFonts w:ascii="SimSun" w:hAnsi="SimSun" w:eastAsia="SimSun" w:cs="SimSun"/>
+          <w:sz w:val="24"/>
+          <w:szCs w:val="24"/>
+        </w:rPr>
+        <w:fldChar w:fldCharType="begin"/>
+      </w:r>
+      <w:r>
+        <w:rPr>
+          <w:rFonts w:ascii="SimSun" w:hAnsi="SimSun" w:eastAsia="SimSun" w:cs="SimSun"/>
+          <w:sz w:val="24"/>
+          <w:szCs w:val="24"/>
+        </w:rPr>
+        <w:instrText xml:space="preserve"> HYPERLINK "https://github.com/suhagunduz/BirKelimeBirIslemUygulamasi" </w:instrText>
+      </w:r>
+      <w:r>
+        <w:rPr>
+          <w:rFonts w:ascii="SimSun" w:hAnsi="SimSun" w:eastAsia="SimSun" w:cs="SimSun"/>
+          <w:sz w:val="24"/>
+          <w:szCs w:val="24"/>
+        </w:rPr>
+        <w:fldChar w:fldCharType="separate"/>
+      </w:r>
+      <w:r>
+        <w:rPr>
+          <w:rStyle w:val="8"/>
+          <w:rFonts w:ascii="SimSun" w:hAnsi="SimSun" w:eastAsia="SimSun" w:cs="SimSun"/>
+          <w:sz w:val="24"/>
+          <w:szCs w:val="24"/>
+        </w:rPr>
+        <w:t>https://github.com/suhagunduz/BirKelimeBirIslemUygulamasi</w:t>
+      </w:r>
+      <w:r>
+        <w:rPr>
+          <w:rFonts w:ascii="SimSun" w:hAnsi="SimSun" w:eastAsia="SimSun" w:cs="SimSun"/>
+          <w:sz w:val="24"/>
+          <w:szCs w:val="24"/>
+        </w:rPr>
+        <w:fldChar w:fldCharType="end"/>
+      </w:r>
     </w:p>
     <w:p>
       <w:pPr>
@@ -1945,6 +1974,8 @@
         </w:rPr>
         <w:t xml:space="preserve"> </w:t>
       </w:r>
+      <w:bookmarkStart w:id="3" w:name="_GoBack"/>
+      <w:bookmarkEnd w:id="3"/>
     </w:p>
     <w:sectPr>
       <w:footerReference r:id="rId3" w:type="default"/>
@@ -1999,22 +2030,6 @@
                       <a:ln w="6350">
                         <a:noFill/>
                       </a:ln>
-                      <a:extLst>
-                        <a:ext uri="{909E8E84-426E-40DD-AFC4-6F175D3DCCD1}">
-                          <a14:hiddenFill xmlns:a14="http://schemas.microsoft.com/office/drawing/2010/main">
-                            <a:solidFill>
-                              <a:schemeClr val="lt1"/>
-                            </a:solidFill>
-                          </a14:hiddenFill>
-                        </a:ext>
-                        <a:ext uri="{91240B29-F687-4F45-9708-019B960494DF}">
-                          <a14:hiddenLine xmlns:a14="http://schemas.microsoft.com/office/drawing/2010/main" w="6350">
-                            <a:solidFill>
-                              <a:prstClr val="black"/>
-                            </a:solidFill>
-                          </a14:hiddenLine>
-                        </a:ext>
-                      </a:extLst>
                     </wps:spPr>
                     <wps:style>
                       <a:lnRef idx="0">
@@ -2084,7 +2099,7 @@
         </mc:Choice>
         <mc:Fallback>
           <w:pict>
-            <v:shape id="_x0000_s1026" o:spid="_x0000_s1026" o:spt="202" type="#_x0000_t202" style="position:absolute;left:0pt;margin-top:0pt;height:144pt;width:144pt;mso-position-horizontal:right;mso-position-horizontal-relative:margin;mso-wrap-style:none;z-index:251658240;mso-width-relative:page;mso-height-relative:page;" filled="f" stroked="f" coordsize="21600,21600" o:gfxdata="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">
+            <v:shape id="_x0000_s1026" o:spid="_x0000_s1026" o:spt="202" type="#_x0000_t202" style="position:absolute;left:0pt;margin-top:0pt;height:144pt;width:144pt;mso-position-horizontal:right;mso-position-horizontal-relative:margin;mso-wrap-style:none;z-index:251658240;mso-width-relative:page;mso-height-relative:page;" filled="f" stroked="f" coordsize="21600,21600" o:gfxdata="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">
               <v:fill on="f" focussize="0,0"/>
               <v:stroke on="f" weight="0.5pt"/>
               <v:imagedata o:title=""/>

</xml_diff>